<commit_message>
semana 4 continuación funciones - modulos propios
</commit_message>
<xml_diff>
--- a/document/4 - Funciones/semana_4_funciones.docx
+++ b/document/4 - Funciones/semana_4_funciones.docx
@@ -4,6 +4,9 @@
   <w:body>
     <w:p>
       <w:r>
+        <w:rPr>
+          <w:noProof/>
+        </w:rPr>
         <w:drawing>
           <wp:inline distT="0" distB="0" distL="0" distR="0" wp14:anchorId="6F47B85C" wp14:editId="2D788A8C">
             <wp:extent cx="3362794" cy="2181529"/>
@@ -43,6 +46,9 @@
     </w:p>
     <w:p>
       <w:r>
+        <w:rPr>
+          <w:noProof/>
+        </w:rPr>
         <w:drawing>
           <wp:inline distT="0" distB="0" distL="0" distR="0" wp14:anchorId="737E1548" wp14:editId="4703510F">
             <wp:extent cx="2915057" cy="2105319"/>
@@ -82,6 +88,9 @@
     </w:p>
     <w:p>
       <w:r>
+        <w:rPr>
+          <w:noProof/>
+        </w:rPr>
         <w:drawing>
           <wp:inline distT="0" distB="0" distL="0" distR="0" wp14:anchorId="293796D6" wp14:editId="54A24C6F">
             <wp:extent cx="2867425" cy="2076740"/>
@@ -121,6 +130,9 @@
     </w:p>
     <w:p>
       <w:r>
+        <w:rPr>
+          <w:noProof/>
+        </w:rPr>
         <w:drawing>
           <wp:inline distT="0" distB="0" distL="0" distR="0" wp14:anchorId="1EAD0A95" wp14:editId="6F7BAF99">
             <wp:extent cx="3210373" cy="1448002"/>
@@ -160,6 +172,9 @@
     </w:p>
     <w:p>
       <w:r>
+        <w:rPr>
+          <w:noProof/>
+        </w:rPr>
         <w:lastRenderedPageBreak/>
         <w:drawing>
           <wp:inline distT="0" distB="0" distL="0" distR="0" wp14:anchorId="0E1C339E" wp14:editId="6AF4FF66">
@@ -200,6 +215,9 @@
     </w:p>
     <w:p>
       <w:r>
+        <w:rPr>
+          <w:noProof/>
+        </w:rPr>
         <w:drawing>
           <wp:inline distT="0" distB="0" distL="0" distR="0" wp14:anchorId="43B27D73" wp14:editId="5E2D2645">
             <wp:extent cx="5612130" cy="2208530"/>
@@ -239,6 +257,9 @@
     </w:p>
     <w:p>
       <w:r>
+        <w:rPr>
+          <w:noProof/>
+        </w:rPr>
         <w:drawing>
           <wp:inline distT="0" distB="0" distL="0" distR="0" wp14:anchorId="4BC57917" wp14:editId="71C33222">
             <wp:extent cx="2124371" cy="1000265"/>
@@ -277,6 +298,87 @@
       </w:r>
     </w:p>
     <w:p/>
+    <w:p/>
+    <w:p>
+      <w:r>
+        <w:lastRenderedPageBreak/>
+        <w:drawing>
+          <wp:inline distT="0" distB="0" distL="0" distR="0" wp14:anchorId="4C4E9312" wp14:editId="49A5EFBD">
+            <wp:extent cx="5612130" cy="3804285"/>
+            <wp:effectExtent l="0" t="0" r="7620" b="5715"/>
+            <wp:docPr id="8" name="Imagen 8"/>
+            <wp:cNvGraphicFramePr>
+              <a:graphicFrameLocks xmlns:a="http://schemas.openxmlformats.org/drawingml/2006/main" noChangeAspect="1"/>
+            </wp:cNvGraphicFramePr>
+            <a:graphic xmlns:a="http://schemas.openxmlformats.org/drawingml/2006/main">
+              <a:graphicData uri="http://schemas.openxmlformats.org/drawingml/2006/picture">
+                <pic:pic xmlns:pic="http://schemas.openxmlformats.org/drawingml/2006/picture">
+                  <pic:nvPicPr>
+                    <pic:cNvPr id="1" name=""/>
+                    <pic:cNvPicPr/>
+                  </pic:nvPicPr>
+                  <pic:blipFill>
+                    <a:blip r:embed="rId11"/>
+                    <a:stretch>
+                      <a:fillRect/>
+                    </a:stretch>
+                  </pic:blipFill>
+                  <pic:spPr>
+                    <a:xfrm>
+                      <a:off x="0" y="0"/>
+                      <a:ext cx="5612130" cy="3804285"/>
+                    </a:xfrm>
+                    <a:prstGeom prst="rect">
+                      <a:avLst/>
+                    </a:prstGeom>
+                  </pic:spPr>
+                </pic:pic>
+              </a:graphicData>
+            </a:graphic>
+          </wp:inline>
+        </w:drawing>
+      </w:r>
+    </w:p>
+    <w:p>
+      <w:r>
+        <w:lastRenderedPageBreak/>
+        <w:drawing>
+          <wp:inline distT="0" distB="0" distL="0" distR="0" wp14:anchorId="710FC13A" wp14:editId="136F8374">
+            <wp:extent cx="5612130" cy="4512310"/>
+            <wp:effectExtent l="0" t="0" r="7620" b="2540"/>
+            <wp:docPr id="9" name="Imagen 9"/>
+            <wp:cNvGraphicFramePr>
+              <a:graphicFrameLocks xmlns:a="http://schemas.openxmlformats.org/drawingml/2006/main" noChangeAspect="1"/>
+            </wp:cNvGraphicFramePr>
+            <a:graphic xmlns:a="http://schemas.openxmlformats.org/drawingml/2006/main">
+              <a:graphicData uri="http://schemas.openxmlformats.org/drawingml/2006/picture">
+                <pic:pic xmlns:pic="http://schemas.openxmlformats.org/drawingml/2006/picture">
+                  <pic:nvPicPr>
+                    <pic:cNvPr id="1" name=""/>
+                    <pic:cNvPicPr/>
+                  </pic:nvPicPr>
+                  <pic:blipFill>
+                    <a:blip r:embed="rId12"/>
+                    <a:stretch>
+                      <a:fillRect/>
+                    </a:stretch>
+                  </pic:blipFill>
+                  <pic:spPr>
+                    <a:xfrm>
+                      <a:off x="0" y="0"/>
+                      <a:ext cx="5612130" cy="4512310"/>
+                    </a:xfrm>
+                    <a:prstGeom prst="rect">
+                      <a:avLst/>
+                    </a:prstGeom>
+                  </pic:spPr>
+                </pic:pic>
+              </a:graphicData>
+            </a:graphic>
+          </wp:inline>
+        </w:drawing>
+      </w:r>
+    </w:p>
     <w:sectPr>
       <w:pgSz w:w="12240" w:h="15840"/>
       <w:pgMar w:top="1417" w:right="1701" w:bottom="1417" w:left="1701" w:header="708" w:footer="708" w:gutter="0"/>

</xml_diff>